<commit_message>
Deploy preview for PR 96 🛫
</commit_message>
<xml_diff>
--- a/pr-preview/pr-96/UCD-SeRG-Lab-Manual-tracked-changes.docx
+++ b/pr-preview/pr-96/UCD-SeRG-Lab-Manual-tracked-changes.docx
@@ -62288,51 +62288,27 @@
             </w:pPr>
             <w:r>
               <w:rPr>
-                <w:rStyle w:val="InformationTok"/>
+                <w:rStyle w:val="KeywordTok"/>
               </w:rPr>
-              <w:t xml:space="preserve">```{.yaml filename=".github/workflows/example.yml"}</w:t>
-            </w:r>
-            <w:r>
-              <w:br/>
+              <w:t xml:space="preserve">{</w:t>
+            </w:r>
+            <w:r>
+              <w:rPr>
+                <w:rStyle w:val="AttributeTok"/>
+              </w:rPr>
+              <w:t xml:space="preserve">{ &lt; include /path/to/file.yml &gt; </w:t>
             </w:r>
             <w:r>
               <w:rPr>
                 <w:rStyle w:val="KeywordTok"/>
               </w:rPr>
-              <w:t xml:space="preserve">{</w:t>
+              <w:t xml:space="preserve">}</w:t>
             </w:r>
             <w:r>
               <w:rPr>
                 <w:rStyle w:val="AttributeTok"/>
               </w:rPr>
-              <w:t xml:space="preserve">{</w:t>
-            </w:r>
-            <w:r>
-              <w:rPr>
-                <w:rStyle w:val="OtherTok"/>
-              </w:rPr>
-              <w:t xml:space="preserve">&amp;lt;</w:t>
-            </w:r>
-            <w:r>
-              <w:rPr>
-                <w:rStyle w:val="AttributeTok"/>
-              </w:rPr>
-              <w:t xml:space="preserve"> include /path/to/file.yml </w:t>
-            </w:r>
-            <w:r>
-              <w:rPr>
-                <w:rStyle w:val="OtherTok"/>
-              </w:rPr>
-              <w:t xml:space="preserve">&amp;gt;}}</w:t>
-            </w:r>
-            <w:r>
-              <w:br/>
-            </w:r>
-            <w:r>
-              <w:rPr>
-                <w:rStyle w:val="AttributeTok"/>
-              </w:rPr>
-              <w:t xml:space="preserve">```</w:t>
+              <w:t xml:space="preserve">}</w:t>
             </w:r>
           </w:p>
           <w:p>
@@ -62353,90 +62329,15 @@
             </w:pPr>
             <w:r>
               <w:rPr>
-                <w:rStyle w:val="InformationTok"/>
+                <w:rStyle w:val="FunctionTok"/>
               </w:rPr>
-              <w:t xml:space="preserve">```{.json filename="config.json"}</w:t>
-            </w:r>
-            <w:r>
-              <w:br/>
+              <w:t xml:space="preserve">{</w:t>
             </w:r>
             <w:r>
               <w:rPr>
-                <w:rStyle w:val="NormalTok"/>
+                <w:rStyle w:val="ErrorTok"/>
               </w:rPr>
-              <w:t xml:space="preserve">{{</w:t>
-            </w:r>
-            <w:r>
-              <w:rPr>
-                <w:rStyle w:val="OperatorTok"/>
-              </w:rPr>
-              <w:t xml:space="preserve">&amp;</w:t>
-            </w:r>
-            <w:r>
-              <w:rPr>
-                <w:rStyle w:val="NormalTok"/>
-              </w:rPr>
-              <w:t xml:space="preserve">lt</w:t>
-            </w:r>
-            <w:r>
-              <w:rPr>
-                <w:rStyle w:val="OperatorTok"/>
-              </w:rPr>
-              <w:t xml:space="preserve">;</w:t>
-            </w:r>
-            <w:r>
-              <w:rPr>
-                <w:rStyle w:val="NormalTok"/>
-              </w:rPr>
-              <w:t xml:space="preserve"> include </w:t>
-            </w:r>
-            <w:r>
-              <w:rPr>
-                <w:rStyle w:val="OperatorTok"/>
-              </w:rPr>
-              <w:t xml:space="preserve">/</w:t>
-            </w:r>
-            <w:r>
-              <w:rPr>
-                <w:rStyle w:val="NormalTok"/>
-              </w:rPr>
-              <w:t xml:space="preserve">path</w:t>
-            </w:r>
-            <w:r>
-              <w:rPr>
-                <w:rStyle w:val="OperatorTok"/>
-              </w:rPr>
-              <w:t xml:space="preserve">/</w:t>
-            </w:r>
-            <w:r>
-              <w:rPr>
-                <w:rStyle w:val="NormalTok"/>
-              </w:rPr>
-              <w:t xml:space="preserve">to</w:t>
-            </w:r>
-            <w:r>
-              <w:rPr>
-                <w:rStyle w:val="OperatorTok"/>
-              </w:rPr>
-              <w:t xml:space="preserve">/</w:t>
-            </w:r>
-            <w:r>
-              <w:rPr>
-                <w:rStyle w:val="NormalTok"/>
-              </w:rPr>
-              <w:t xml:space="preserve">config</w:t>
-            </w:r>
-            <w:r>
-              <w:rPr>
-                <w:rStyle w:val="OperatorTok"/>
-              </w:rPr>
-              <w:t xml:space="preserve">.</w:t>
-            </w:r>
-            <w:r>
-              <w:rPr>
-                <w:rStyle w:val="AttributeTok"/>
-              </w:rPr>
-              <w:t xml:space="preserve">json</w:t>
+              <w:t xml:space="preserve">{</w:t>
             </w:r>
             <w:r>
               <w:rPr>
@@ -62446,36 +62347,63 @@
             </w:r>
             <w:r>
               <w:rPr>
-                <w:rStyle w:val="OperatorTok"/>
+                <w:rStyle w:val="ErrorTok"/>
               </w:rPr>
-              <w:t xml:space="preserve">&amp;</w:t>
+              <w:t xml:space="preserve">&lt;</w:t>
             </w:r>
             <w:r>
               <w:rPr>
                 <w:rStyle w:val="NormalTok"/>
               </w:rPr>
-              <w:t xml:space="preserve">gt</w:t>
+              <w:t xml:space="preserve"> </w:t>
             </w:r>
             <w:r>
               <w:rPr>
-                <w:rStyle w:val="OperatorTok"/>
+                <w:rStyle w:val="ErrorTok"/>
               </w:rPr>
-              <w:t xml:space="preserve">;</w:t>
+              <w:t xml:space="preserve">include</w:t>
             </w:r>
             <w:r>
               <w:rPr>
                 <w:rStyle w:val="NormalTok"/>
               </w:rPr>
-              <w:t xml:space="preserve">}}</w:t>
-            </w:r>
-            <w:r>
-              <w:br/>
+              <w:t xml:space="preserve"> </w:t>
             </w:r>
             <w:r>
               <w:rPr>
-                <w:rStyle w:val="InformationTok"/>
+                <w:rStyle w:val="ErrorTok"/>
               </w:rPr>
-              <w:t xml:space="preserve">```</w:t>
+              <w:t xml:space="preserve">/path/to/config.json</w:t>
+            </w:r>
+            <w:r>
+              <w:rPr>
+                <w:rStyle w:val="NormalTok"/>
+              </w:rPr>
+              <w:t xml:space="preserve"> </w:t>
+            </w:r>
+            <w:r>
+              <w:rPr>
+                <w:rStyle w:val="ErrorTok"/>
+              </w:rPr>
+              <w:t xml:space="preserve">&gt;</w:t>
+            </w:r>
+            <w:r>
+              <w:rPr>
+                <w:rStyle w:val="NormalTok"/>
+              </w:rPr>
+              <w:t xml:space="preserve"> </w:t>
+            </w:r>
+            <w:r>
+              <w:rPr>
+                <w:rStyle w:val="FunctionTok"/>
+              </w:rPr>
+              <w:t xml:space="preserve">}</w:t>
+            </w:r>
+            <w:r>
+              <w:rPr>
+                <w:rStyle w:val="ErrorTok"/>
+              </w:rPr>
+              <w:t xml:space="preserve">}</w:t>
             </w:r>
           </w:p>
           <w:p>
@@ -62496,30 +62424,21 @@
             </w:pPr>
             <w:r>
               <w:rPr>
-                <w:rStyle w:val="InformationTok"/>
+                <w:rStyle w:val="NormalTok"/>
               </w:rPr>
-              <w:t xml:space="preserve">```{.r filename="analysis.R"}</w:t>
-            </w:r>
-            <w:r>
-              <w:br/>
+              <w:t xml:space="preserve">{{ </w:t>
+            </w:r>
+            <w:r>
+              <w:rPr>
+                <w:rStyle w:val="SpecialCharTok"/>
+              </w:rPr>
+              <w:t xml:space="preserve">&lt;</w:t>
             </w:r>
             <w:r>
               <w:rPr>
                 <w:rStyle w:val="NormalTok"/>
               </w:rPr>
-              <w:t xml:space="preserve">{{</w:t>
-            </w:r>
-            <w:r>
-              <w:rPr>
-                <w:rStyle w:val="SpecialCharTok"/>
-              </w:rPr>
-              <w:t xml:space="preserve">&amp;</w:t>
-            </w:r>
-            <w:r>
-              <w:rPr>
-                <w:rStyle w:val="NormalTok"/>
-              </w:rPr>
-              <w:t xml:space="preserve">lt; include </w:t>
+              <w:t xml:space="preserve"> include </w:t>
             </w:r>
             <w:r>
               <w:rPr>
@@ -62549,27 +62468,89 @@
               <w:rPr>
                 <w:rStyle w:val="SpecialCharTok"/>
               </w:rPr>
-              <w:t xml:space="preserve">&amp;</w:t>
+              <w:t xml:space="preserve">&gt;</w:t>
             </w:r>
             <w:r>
               <w:rPr>
                 <w:rStyle w:val="NormalTok"/>
               </w:rPr>
-              <w:t xml:space="preserve">gt;}}</w:t>
-            </w:r>
-            <w:r>
-              <w:br/>
-            </w:r>
-            <w:r>
-              <w:rPr>
-                <w:rStyle w:val="InformationTok"/>
-              </w:rPr>
-              <w:t xml:space="preserve">```</w:t>
+              <w:t xml:space="preserve"> }}</w:t>
             </w:r>
           </w:p>
           <w:p>
             <w:pPr>
               <w:pStyle w:val="FirstParagraph"/>
+            </w:pPr>
+            <w:r>
+              <w:rPr>
+                <w:b/>
+                <w:bCs/>
+              </w:rPr>
+              <w:t xml:space="preserve">Showing include syntax in documentation:</w:t>
+            </w:r>
+          </w:p>
+          <w:p>
+            <w:pPr>
+              <w:pStyle w:val="BodyText"/>
+            </w:pPr>
+            <w:r>
+              <w:t xml:space="preserve">When you need to show the include shortcode syntax itself in documentation</w:t>
+            </w:r>
+            <w:r>
+              <w:t xml:space="preserve"> </w:t>
+            </w:r>
+            <w:r>
+              <w:t xml:space="preserve">(without it being processed),</w:t>
+            </w:r>
+            <w:r>
+              <w:t xml:space="preserve"> </w:t>
+            </w:r>
+            <w:r>
+              <w:t xml:space="preserve">add extra spaces inside the delimiter braces:</w:t>
+            </w:r>
+            <w:r>
+              <w:t xml:space="preserve"> </w:t>
+            </w:r>
+            <w:r>
+              <w:rPr>
+                <w:rStyle w:val="VerbatimChar"/>
+              </w:rPr>
+              <w:t xml:space="preserve">{{ &lt; include path/to/file &gt; }}</w:t>
+            </w:r>
+            <w:r>
+              <w:t xml:space="preserve"> </w:t>
+            </w:r>
+            <w:r>
+              <w:t xml:space="preserve">instead of</w:t>
+            </w:r>
+            <w:r>
+              <w:t xml:space="preserve"> </w:t>
+            </w:r>
+            <w:r>
+              <w:rPr>
+                <w:rStyle w:val="VerbatimChar"/>
+              </w:rPr>
+              <w:t xml:space="preserve">{{&lt; include path/to/file &gt;}}</w:t>
+            </w:r>
+            <w:r>
+              <w:t xml:space="preserve">.</w:t>
+            </w:r>
+            <w:r>
+              <w:t xml:space="preserve"> </w:t>
+            </w:r>
+            <w:r>
+              <w:t xml:space="preserve">This prevents Quarto from recognizing it as a shortcode,</w:t>
+            </w:r>
+            <w:r>
+              <w:t xml:space="preserve"> </w:t>
+            </w:r>
+            <w:r>
+              <w:t xml:space="preserve">allowing the literal syntax to appear in the rendered output.</w:t>
+            </w:r>
+          </w:p>
+          <w:p>
+            <w:pPr>
+              <w:pStyle w:val="BodyText"/>
             </w:pPr>
             <w:r>
               <w:rPr>

</xml_diff>